<commit_message>
update word_schedule test my user name
</commit_message>
<xml_diff>
--- a/prepare/work_schedule.docx
+++ b/prepare/work_schedule.docx
@@ -147,7 +147,45 @@
           <w:tcPr>
             <w:tcW w:w="2074" w:type="dxa"/>
           </w:tcPr>
-          <w:p/>
+          <w:p>
+            <w:r>
+              <w:rPr>
+                <w:rFonts w:hint="eastAsia"/>
+              </w:rPr>
+              <w:t>1.</w:t>
+            </w:r>
+            <w:r>
+              <w:t xml:space="preserve"> </w:t>
+            </w:r>
+            <w:r>
+              <w:rPr>
+                <w:rFonts w:hint="eastAsia"/>
+              </w:rPr>
+              <w:t>评估、分析需求分析：分析结束，确定准备着手开发</w:t>
+            </w:r>
+          </w:p>
+          <w:p>
+            <w:pPr>
+              <w:rPr>
+                <w:rFonts w:hint="eastAsia"/>
+              </w:rPr>
+            </w:pPr>
+            <w:r>
+              <w:rPr>
+                <w:rFonts w:hint="eastAsia"/>
+              </w:rPr>
+              <w:t>2.</w:t>
+            </w:r>
+            <w:r>
+              <w:t xml:space="preserve"> </w:t>
+            </w:r>
+            <w:r>
+              <w:rPr>
+                <w:rFonts w:hint="eastAsia"/>
+              </w:rPr>
+              <w:t>着手前后台交互数据约定</w:t>
+            </w:r>
+          </w:p>
         </w:tc>
         <w:tc>
           <w:tcPr>
@@ -191,7 +229,25 @@
           <w:tcPr>
             <w:tcW w:w="2074" w:type="dxa"/>
           </w:tcPr>
-          <w:p/>
+          <w:p>
+            <w:r>
+              <w:rPr>
+                <w:rFonts w:hint="eastAsia"/>
+              </w:rPr>
+              <w:t>1.</w:t>
+            </w:r>
+            <w:r>
+              <w:t xml:space="preserve"> </w:t>
+            </w:r>
+            <w:r>
+              <w:rPr>
+                <w:rFonts w:hint="eastAsia"/>
+              </w:rPr>
+              <w:t>完成前后台交互数据约定，等待评估</w:t>
+            </w:r>
+            <w:bookmarkStart w:id="0" w:name="_GoBack"/>
+            <w:bookmarkEnd w:id="0"/>
+          </w:p>
         </w:tc>
         <w:tc>
           <w:tcPr>
@@ -389,7 +445,6 @@
             <w:pPr>
               <w:jc w:val="center"/>
               <w:rPr>
-                <w:rFonts w:hint="eastAsia"/>
                 <w:b/>
               </w:rPr>
             </w:pPr>
@@ -434,7 +489,6 @@
             <w:pPr>
               <w:jc w:val="center"/>
               <w:rPr>
-                <w:rFonts w:hint="eastAsia"/>
                 <w:b/>
               </w:rPr>
             </w:pPr>
@@ -479,7 +533,6 @@
             <w:pPr>
               <w:jc w:val="center"/>
               <w:rPr>
-                <w:rFonts w:hint="eastAsia"/>
                 <w:b/>
               </w:rPr>
             </w:pPr>
@@ -520,8 +573,6 @@
           <w:sz w:val="28"/>
         </w:rPr>
       </w:pPr>
-      <w:bookmarkStart w:id="0" w:name="_GoBack"/>
-      <w:bookmarkEnd w:id="0"/>
       <w:r>
         <w:rPr>
           <w:rFonts w:hint="eastAsia"/>

</xml_diff>

<commit_message>
complete almost all interfaces complete hash-salt util past all unit tests which have been designed
</commit_message>
<xml_diff>
--- a/prepare/work_schedule.docx
+++ b/prepare/work_schedule.docx
@@ -165,11 +165,6 @@
             </w:r>
           </w:p>
           <w:p>
-            <w:pPr>
-              <w:rPr>
-                <w:rFonts w:hint="eastAsia"/>
-              </w:rPr>
-            </w:pPr>
             <w:r>
               <w:rPr>
                 <w:rFonts w:hint="eastAsia"/>
@@ -245,8 +240,40 @@
               </w:rPr>
               <w:t>完成前后台交互数据约定，等待评估</w:t>
             </w:r>
-            <w:bookmarkStart w:id="0" w:name="_GoBack"/>
-            <w:bookmarkEnd w:id="0"/>
+          </w:p>
+          <w:p>
+            <w:r>
+              <w:rPr>
+                <w:rFonts w:hint="eastAsia"/>
+              </w:rPr>
+              <w:t>2.</w:t>
+            </w:r>
+            <w:r>
+              <w:t xml:space="preserve"> </w:t>
+            </w:r>
+            <w:r>
+              <w:rPr>
+                <w:rFonts w:hint="eastAsia"/>
+              </w:rPr>
+              <w:t>完成数据库设计</w:t>
+            </w:r>
+          </w:p>
+          <w:p>
+            <w:r>
+              <w:rPr>
+                <w:rFonts w:hint="eastAsia"/>
+              </w:rPr>
+              <w:t>3.</w:t>
+            </w:r>
+            <w:r>
+              <w:t xml:space="preserve"> </w:t>
+            </w:r>
+            <w:r>
+              <w:rPr>
+                <w:rFonts w:hint="eastAsia"/>
+              </w:rPr>
+              <w:t>完成60%的接口</w:t>
+            </w:r>
           </w:p>
         </w:tc>
         <w:tc>
@@ -291,7 +318,64 @@
           <w:tcPr>
             <w:tcW w:w="2074" w:type="dxa"/>
           </w:tcPr>
-          <w:p/>
+          <w:p>
+            <w:r>
+              <w:rPr>
+                <w:rFonts w:hint="eastAsia"/>
+              </w:rPr>
+              <w:t>1.</w:t>
+            </w:r>
+            <w:r>
+              <w:t xml:space="preserve"> </w:t>
+            </w:r>
+            <w:r>
+              <w:rPr>
+                <w:rFonts w:hint="eastAsia"/>
+              </w:rPr>
+              <w:t>完成所有接口</w:t>
+            </w:r>
+          </w:p>
+          <w:p>
+            <w:r>
+              <w:rPr>
+                <w:rFonts w:hint="eastAsia"/>
+              </w:rPr>
+              <w:t>2.</w:t>
+            </w:r>
+            <w:r>
+              <w:t xml:space="preserve"> </w:t>
+            </w:r>
+            <w:r>
+              <w:rPr>
+                <w:rFonts w:hint="eastAsia"/>
+              </w:rPr>
+              <w:t>加入hash加盐算法保护密码安全</w:t>
+            </w:r>
+          </w:p>
+          <w:p>
+            <w:pPr>
+              <w:rPr>
+                <w:rFonts w:hint="eastAsia"/>
+              </w:rPr>
+            </w:pPr>
+            <w:r>
+              <w:rPr>
+                <w:rFonts w:hint="eastAsia"/>
+              </w:rPr>
+              <w:t>3.</w:t>
+            </w:r>
+            <w:r>
+              <w:t xml:space="preserve"> </w:t>
+            </w:r>
+            <w:r>
+              <w:rPr>
+                <w:rFonts w:hint="eastAsia"/>
+              </w:rPr>
+              <w:t>通过所以已设计的单元测试</w:t>
+            </w:r>
+            <w:bookmarkStart w:id="0" w:name="_GoBack"/>
+            <w:bookmarkEnd w:id="0"/>
+          </w:p>
         </w:tc>
         <w:tc>
           <w:tcPr>

</xml_diff>